<commit_message>
note that these classes are already value types
</commit_message>
<xml_diff>
--- a/docs/homework/HW09.docx
+++ b/docs/homework/HW09.docx
@@ -392,6 +392,46 @@
           <w:lang w:val="de"/>
         </w:rPr>
         <w:t>Erklärung</w:t>
+      </w:r>
+    </w:p>
+    <w:p>
+      <w:pPr>
+        <w:pStyle w:val="TextBody"/>
+        <w:rPr>
+          <w:lang w:val="en-DE"/>
+        </w:rPr>
+      </w:pPr>
+      <w:r>
+        <w:rPr>
+          <w:lang w:val="en-DE"/>
+        </w:rPr>
+        <w:t xml:space="preserve">Angefangen habe ich diese Woche mit eine Review der schon existierenden Klassen, dabei fiel mir auf, dass die Koordinate bereits immutable ist, dieser Teil der Aufgabe ist also bereits erfüllt. Hierfür relevant ist, dass Werte final sind und equals() den Wert statt die Identität prüft. </w:t>
+      </w:r>
+    </w:p>
+    <w:p>
+      <w:pPr>
+        <w:pStyle w:val="TextBody"/>
+        <w:rPr>
+          <w:lang w:val="en-DE"/>
+        </w:rPr>
+      </w:pPr>
+      <w:r>
+        <w:rPr>
+          <w:lang w:val="en-DE"/>
+        </w:rPr>
+      </w:r>
+    </w:p>
+    <w:p>
+      <w:pPr>
+        <w:pStyle w:val="TextBody"/>
+        <w:rPr>
+          <w:lang w:val="en-DE"/>
+        </w:rPr>
+      </w:pPr>
+      <w:r>
+        <w:rPr>
+          <w:lang w:val="en-DE"/>
+        </w:rPr>
       </w:r>
     </w:p>
     <w:p>
@@ -1918,6 +1958,22 @@
       <w:lang w:val="de"/>
     </w:rPr>
   </w:style>
+  <w:style w:type="character" w:styleId="ListLabel42">
+    <w:name w:val="ListLabel 42"/>
+    <w:qFormat/>
+    <w:rPr>
+      <w:lang w:val="de"/>
+    </w:rPr>
+  </w:style>
+  <w:style w:type="character" w:styleId="ListLabel43">
+    <w:name w:val="ListLabel 43"/>
+    <w:qFormat/>
+    <w:rPr>
+      <w:b/>
+      <w:bCs/>
+      <w:lang w:val="de"/>
+    </w:rPr>
+  </w:style>
   <w:style w:type="paragraph" w:styleId="Heading" w:customStyle="1">
     <w:name w:val="Heading"/>
     <w:basedOn w:val="Normal"/>

</xml_diff>

<commit_message>
add first few answer sentences
</commit_message>
<xml_diff>
--- a/docs/homework/HW09.docx
+++ b/docs/homework/HW09.docx
@@ -368,10 +368,21 @@
         <w:rPr>
           <w:lang w:val="en-DE"/>
         </w:rPr>
-      </w:r>
-      <w:bookmarkStart w:id="0" w:name="_GoBack"/>
-      <w:bookmarkStart w:id="1" w:name="_GoBack"/>
-      <w:bookmarkEnd w:id="1"/>
+        <w:t>AbstractCoordinate</w:t>
+      </w:r>
+    </w:p>
+    <w:p>
+      <w:pPr>
+        <w:pStyle w:val="TextBody"/>
+        <w:rPr>
+          <w:lang w:val="en-DE"/>
+        </w:rPr>
+      </w:pPr>
+      <w:r>
+        <w:rPr>
+          <w:lang w:val="en-DE"/>
+        </w:rPr>
+      </w:r>
     </w:p>
     <w:p>
       <w:pPr>
@@ -566,6 +577,7 @@
       </w:pPr>
       <w:r>
         <w:rPr/>
+        <w:t xml:space="preserve">Der große Vorteil ist die Fehlersicherheit, da Objekte nicht versehentlich verändert werden können. Außerdem wird so die Nutzung als austauschbarer Container für abstrakte Koordinatinformationen vereinfacht. </w:t>
       </w:r>
     </w:p>
     <w:p>
@@ -594,6 +606,27 @@
       <w:r>
         <w:rPr/>
         <w:t>How did you handle the mixing of Coordinate objects of different classes and why?</w:t>
+      </w:r>
+    </w:p>
+    <w:p>
+      <w:pPr>
+        <w:pStyle w:val="TextBody"/>
+        <w:spacing w:before="0" w:after="113"/>
+        <w:rPr/>
+      </w:pPr>
+      <w:r>
+        <w:rPr/>
+        <w:t xml:space="preserve">Ich habe keine Änderung vorgenommen an den letzten Aufgaben, die aktuelle Lösung ist damit immer noch die Konvertierung zu einer „Normklasse“, in der mit einer Unschärfe verglichen wird. </w:t>
+      </w:r>
+    </w:p>
+    <w:p>
+      <w:pPr>
+        <w:pStyle w:val="TextBody"/>
+        <w:spacing w:before="0" w:after="113"/>
+        <w:rPr/>
+      </w:pPr>
+      <w:r>
+        <w:rPr/>
       </w:r>
     </w:p>
     <w:p>

</xml_diff>

<commit_message>
add note about value<>identity test
</commit_message>
<xml_diff>
--- a/docs/homework/HW09.docx
+++ b/docs/homework/HW09.docx
@@ -426,15 +426,31 @@
     <w:p>
       <w:pPr>
         <w:pStyle w:val="TextBody"/>
+        <w:rPr/>
+      </w:pPr>
+      <w:r>
         <w:rPr>
           <w:lang w:val="en-DE"/>
         </w:rPr>
-      </w:pPr>
+        <w:t xml:space="preserve">Angefangen habe ich diese Woche mit eine Review der schon existierenden Klassen, dabei fiel mir auf, dass die Koordinate bereits immutable ist, dieser Teil der Aufgabe ist also bereits erfüllt. Hierfür relevant ist, dass Werte final sind und </w:t>
+      </w:r>
       <w:r>
         <w:rPr>
           <w:lang w:val="en-DE"/>
         </w:rPr>
-        <w:t xml:space="preserve">Angefangen habe ich diese Woche mit eine Review der schon existierenden Klassen, dabei fiel mir auf, dass die Koordinate bereits immutable ist, dieser Teil der Aufgabe ist also bereits erfüllt. Hierfür relevant ist, dass Werte final sind und equals() den Wert statt die Identität prüft. </w:t>
+        <w:t>keine Veränderung der Attribute möglich ist</w:t>
+      </w:r>
+      <w:r>
+        <w:rPr>
+          <w:lang w:val="en-DE"/>
+        </w:rPr>
+        <w:t xml:space="preserve">. </w:t>
+      </w:r>
+      <w:r>
+        <w:rPr>
+          <w:lang w:val="en-DE"/>
+        </w:rPr>
+        <w:t>Mit shared Instances könnte hier wieder nur auf die Identität statt auf die Werte geprüft werden, darauf wurde in diesem Kontext aber im Sinne der Rückwärtskompatibilität und fehlenden Notwendigkeit verzichtet.</w:t>
       </w:r>
     </w:p>
     <w:p>
@@ -529,11 +545,7 @@
       </w:pPr>
       <w:r>
         <w:rPr/>
-        <w:t xml:space="preserve">Der große Vorteil ist die Fehlersicherheit, da Objekte nicht versehentlich verändert werden können. Außerdem wird so die Nutzung als austauschbarer Container für abstrakte Koordinatinformationen vereinfacht. </w:t>
-      </w:r>
-      <w:r>
-        <w:rPr/>
-        <w:t>Falls Cocorrency eingeführt wird kann auch das Synchronisieren minimiert werden.</w:t>
+        <w:t>Der große Vorteil ist die Fehlersicherheit, da Objekte nicht versehentlich verändert werden können. Außerdem wird so die Nutzung als austauschbarer Container für abstrakte Koordinatinformationen vereinfacht. Falls Cocorrency eingeführt wird kann auch das Synchronisieren minimiert werden.</w:t>
       </w:r>
     </w:p>
     <w:p>
@@ -1990,6 +2002,22 @@
       <w:lang w:val="de"/>
     </w:rPr>
   </w:style>
+  <w:style w:type="character" w:styleId="ListLabel46">
+    <w:name w:val="ListLabel 46"/>
+    <w:qFormat/>
+    <w:rPr>
+      <w:lang w:val="de"/>
+    </w:rPr>
+  </w:style>
+  <w:style w:type="character" w:styleId="ListLabel47">
+    <w:name w:val="ListLabel 47"/>
+    <w:qFormat/>
+    <w:rPr>
+      <w:b/>
+      <w:bCs/>
+      <w:lang w:val="de"/>
+    </w:rPr>
+  </w:style>
   <w:style w:type="paragraph" w:styleId="Heading" w:customStyle="1">
     <w:name w:val="Heading"/>
     <w:basedOn w:val="Normal"/>

</xml_diff>